<commit_message>
Fix: subject not unique in student_lesson
</commit_message>
<xml_diff>
--- a/lab1/Лаб1.docx
+++ b/lab1/Лаб1.docx
@@ -22,12 +22,12 @@
           <wp:inline distB="114300" distT="114300" distL="114300" distR="114300">
             <wp:extent cx="5895975" cy="1076325"/>
             <wp:effectExtent b="0" l="0" r="0" t="0"/>
-            <wp:docPr id="17" name="image12.png"/>
+            <wp:docPr id="17" name="image4.png"/>
             <a:graphic>
               <a:graphicData uri="http://schemas.openxmlformats.org/drawingml/2006/picture">
                 <pic:pic>
                   <pic:nvPicPr>
-                    <pic:cNvPr id="0" name="image12.png"/>
+                    <pic:cNvPr id="0" name="image4.png"/>
                     <pic:cNvPicPr preferRelativeResize="0"/>
                   </pic:nvPicPr>
                   <pic:blipFill>
@@ -1113,12 +1113,12 @@
           <wp:inline distB="114300" distT="114300" distL="114300" distR="114300">
             <wp:extent cx="6840000" cy="3581400"/>
             <wp:effectExtent b="0" l="0" r="0" t="0"/>
-            <wp:docPr id="1" name="image19.png"/>
+            <wp:docPr id="1" name="image11.png"/>
             <a:graphic>
               <a:graphicData uri="http://schemas.openxmlformats.org/drawingml/2006/picture">
                 <pic:pic>
                   <pic:nvPicPr>
-                    <pic:cNvPr id="0" name="image19.png"/>
+                    <pic:cNvPr id="0" name="image11.png"/>
                     <pic:cNvPicPr preferRelativeResize="0"/>
                   </pic:nvPicPr>
                   <pic:blipFill>
@@ -1467,14 +1467,14 @@
         </w:rPr>
         <w:drawing>
           <wp:inline distB="114300" distT="114300" distL="114300" distR="114300">
-            <wp:extent cx="6840000" cy="2387600"/>
+            <wp:extent cx="6840000" cy="2514600"/>
             <wp:effectExtent b="0" l="0" r="0" t="0"/>
-            <wp:docPr id="13" name="image8.png"/>
+            <wp:docPr id="2" name="image19.png"/>
             <a:graphic>
               <a:graphicData uri="http://schemas.openxmlformats.org/drawingml/2006/picture">
                 <pic:pic>
                   <pic:nvPicPr>
-                    <pic:cNvPr id="0" name="image8.png"/>
+                    <pic:cNvPr id="0" name="image19.png"/>
                     <pic:cNvPicPr preferRelativeResize="0"/>
                   </pic:nvPicPr>
                   <pic:blipFill>
@@ -1487,7 +1487,7 @@
                   <pic:spPr>
                     <a:xfrm>
                       <a:off x="0" y="0"/>
-                      <a:ext cx="6840000" cy="2387600"/>
+                      <a:ext cx="6840000" cy="2514600"/>
                     </a:xfrm>
                     <a:prstGeom prst="rect"/>
                     <a:ln/>
@@ -1510,6 +1510,37 @@
         <w:jc w:val="both"/>
         <w:rPr>
           <w:rFonts w:ascii="Times New Roman" w:cs="Times New Roman" w:eastAsia="Times New Roman" w:hAnsi="Times New Roman"/>
+          <w:b w:val="1"/>
+          <w:sz w:val="28"/>
+          <w:szCs w:val="28"/>
+        </w:rPr>
+      </w:pPr>
+      <w:hyperlink r:id="rId9">
+        <w:r>
+          <w:rPr>
+            <w:rFonts w:ascii="Times New Roman" w:cs="Times New Roman" w:eastAsia="Times New Roman" w:hAnsi="Times New Roman"/>
+            <w:b w:val="1"/>
+            <w:color w:val="1155cc"/>
+            <w:sz w:val="28"/>
+            <w:szCs w:val="28"/>
+            <w:u w:val="single"/>
+            <w:rtl w:val="0"/>
+          </w:rPr>
+          <w:t xml:space="preserve">Посилання на діаграму</w:t>
+        </w:r>
+      </w:hyperlink>
+      <w:r>
+        <w:rPr>
+          <w:rtl w:val="0"/>
+        </w:rPr>
+      </w:r>
+    </w:p>
+    <w:p>
+      <w:pPr>
+        <w:spacing w:after="200" w:line="276" w:lineRule="auto"/>
+        <w:jc w:val="both"/>
+        <w:rPr>
+          <w:rFonts w:ascii="Times New Roman" w:cs="Times New Roman" w:eastAsia="Times New Roman" w:hAnsi="Times New Roman"/>
           <w:sz w:val="28"/>
           <w:szCs w:val="28"/>
         </w:rPr>
@@ -2204,16 +2235,16 @@
           <wp:inline distB="114300" distT="114300" distL="114300" distR="114300">
             <wp:extent cx="6840000" cy="1803400"/>
             <wp:effectExtent b="0" l="0" r="0" t="0"/>
-            <wp:docPr id="16" name="image5.png"/>
+            <wp:docPr id="16" name="image9.png"/>
             <a:graphic>
               <a:graphicData uri="http://schemas.openxmlformats.org/drawingml/2006/picture">
                 <pic:pic>
                   <pic:nvPicPr>
-                    <pic:cNvPr id="0" name="image5.png"/>
+                    <pic:cNvPr id="0" name="image9.png"/>
                     <pic:cNvPicPr preferRelativeResize="0"/>
                   </pic:nvPicPr>
                   <pic:blipFill>
-                    <a:blip r:embed="rId9"/>
+                    <a:blip r:embed="rId10"/>
                     <a:srcRect b="0" l="0" r="0" t="0"/>
                     <a:stretch>
                       <a:fillRect/>
@@ -2437,18 +2468,18 @@
         </w:rPr>
         <w:drawing>
           <wp:inline distB="114300" distT="114300" distL="114300" distR="114300">
-            <wp:extent cx="6840000" cy="1460500"/>
+            <wp:extent cx="6840000" cy="1244600"/>
             <wp:effectExtent b="0" l="0" r="0" t="0"/>
-            <wp:docPr id="2" name="image11.png"/>
+            <wp:docPr id="4" name="image15.png"/>
             <a:graphic>
               <a:graphicData uri="http://schemas.openxmlformats.org/drawingml/2006/picture">
                 <pic:pic>
                   <pic:nvPicPr>
-                    <pic:cNvPr id="0" name="image11.png"/>
+                    <pic:cNvPr id="0" name="image15.png"/>
                     <pic:cNvPicPr preferRelativeResize="0"/>
                   </pic:nvPicPr>
                   <pic:blipFill>
-                    <a:blip r:embed="rId10"/>
+                    <a:blip r:embed="rId11"/>
                     <a:srcRect b="0" l="0" r="0" t="0"/>
                     <a:stretch>
                       <a:fillRect/>
@@ -2457,7 +2488,7 @@
                   <pic:spPr>
                     <a:xfrm>
                       <a:off x="0" y="0"/>
-                      <a:ext cx="6840000" cy="1460500"/>
+                      <a:ext cx="6840000" cy="1244600"/>
                     </a:xfrm>
                     <a:prstGeom prst="rect"/>
                     <a:ln/>
@@ -2700,16 +2731,16 @@
           <wp:inline distB="114300" distT="114300" distL="114300" distR="114300">
             <wp:extent cx="6638925" cy="3048000"/>
             <wp:effectExtent b="0" l="0" r="0" t="0"/>
-            <wp:docPr id="11" name="image6.png"/>
+            <wp:docPr id="12" name="image7.png"/>
             <a:graphic>
               <a:graphicData uri="http://schemas.openxmlformats.org/drawingml/2006/picture">
                 <pic:pic>
                   <pic:nvPicPr>
-                    <pic:cNvPr id="0" name="image6.png"/>
+                    <pic:cNvPr id="0" name="image7.png"/>
                     <pic:cNvPicPr preferRelativeResize="0"/>
                   </pic:nvPicPr>
                   <pic:blipFill>
-                    <a:blip r:embed="rId11"/>
+                    <a:blip r:embed="rId12"/>
                     <a:srcRect b="0" l="0" r="0" t="0"/>
                     <a:stretch>
                       <a:fillRect/>
@@ -2740,16 +2771,16 @@
           <wp:inline distB="114300" distT="114300" distL="114300" distR="114300">
             <wp:extent cx="4562475" cy="1400175"/>
             <wp:effectExtent b="0" l="0" r="0" t="0"/>
-            <wp:docPr id="8" name="image16.png"/>
+            <wp:docPr id="9" name="image8.png"/>
             <a:graphic>
               <a:graphicData uri="http://schemas.openxmlformats.org/drawingml/2006/picture">
                 <pic:pic>
                   <pic:nvPicPr>
-                    <pic:cNvPr id="0" name="image16.png"/>
+                    <pic:cNvPr id="0" name="image8.png"/>
                     <pic:cNvPicPr preferRelativeResize="0"/>
                   </pic:nvPicPr>
                   <pic:blipFill>
-                    <a:blip r:embed="rId12"/>
+                    <a:blip r:embed="rId13"/>
                     <a:srcRect b="0" l="0" r="0" t="0"/>
                     <a:stretch>
                       <a:fillRect/>
@@ -2812,16 +2843,16 @@
           <wp:inline distB="114300" distT="114300" distL="114300" distR="114300">
             <wp:extent cx="6648450" cy="2295525"/>
             <wp:effectExtent b="0" l="0" r="0" t="0"/>
-            <wp:docPr id="14" name="image3.png"/>
+            <wp:docPr id="14" name="image16.png"/>
             <a:graphic>
               <a:graphicData uri="http://schemas.openxmlformats.org/drawingml/2006/picture">
                 <pic:pic>
                   <pic:nvPicPr>
-                    <pic:cNvPr id="0" name="image3.png"/>
+                    <pic:cNvPr id="0" name="image16.png"/>
                     <pic:cNvPicPr preferRelativeResize="0"/>
                   </pic:nvPicPr>
                   <pic:blipFill>
-                    <a:blip r:embed="rId13"/>
+                    <a:blip r:embed="rId14"/>
                     <a:srcRect b="0" l="0" r="0" t="0"/>
                     <a:stretch>
                       <a:fillRect/>
@@ -2852,16 +2883,16 @@
           <wp:inline distB="114300" distT="114300" distL="114300" distR="114300">
             <wp:extent cx="2333625" cy="1447800"/>
             <wp:effectExtent b="0" l="0" r="0" t="0"/>
-            <wp:docPr id="6" name="image14.png"/>
+            <wp:docPr id="7" name="image6.png"/>
             <a:graphic>
               <a:graphicData uri="http://schemas.openxmlformats.org/drawingml/2006/picture">
                 <pic:pic>
                   <pic:nvPicPr>
-                    <pic:cNvPr id="0" name="image14.png"/>
+                    <pic:cNvPr id="0" name="image6.png"/>
                     <pic:cNvPicPr preferRelativeResize="0"/>
                   </pic:nvPicPr>
                   <pic:blipFill>
-                    <a:blip r:embed="rId14"/>
+                    <a:blip r:embed="rId15"/>
                     <a:srcRect b="0" l="0" r="0" t="0"/>
                     <a:stretch>
                       <a:fillRect/>
@@ -2924,16 +2955,16 @@
           <wp:inline distB="114300" distT="114300" distL="114300" distR="114300">
             <wp:extent cx="6581775" cy="3028950"/>
             <wp:effectExtent b="0" l="0" r="0" t="0"/>
-            <wp:docPr id="3" name="image13.png"/>
+            <wp:docPr id="3" name="image14.png"/>
             <a:graphic>
               <a:graphicData uri="http://schemas.openxmlformats.org/drawingml/2006/picture">
                 <pic:pic>
                   <pic:nvPicPr>
-                    <pic:cNvPr id="0" name="image13.png"/>
+                    <pic:cNvPr id="0" name="image14.png"/>
                     <pic:cNvPicPr preferRelativeResize="0"/>
                   </pic:nvPicPr>
                   <pic:blipFill>
-                    <a:blip r:embed="rId15"/>
+                    <a:blip r:embed="rId16"/>
                     <a:srcRect b="0" l="0" r="0" t="0"/>
                     <a:stretch>
                       <a:fillRect/>
@@ -2964,16 +2995,16 @@
           <wp:inline distB="114300" distT="114300" distL="114300" distR="114300">
             <wp:extent cx="6581775" cy="2533650"/>
             <wp:effectExtent b="0" l="0" r="0" t="0"/>
-            <wp:docPr id="10" name="image7.png"/>
+            <wp:docPr id="11" name="image17.png"/>
             <a:graphic>
               <a:graphicData uri="http://schemas.openxmlformats.org/drawingml/2006/picture">
                 <pic:pic>
                   <pic:nvPicPr>
-                    <pic:cNvPr id="0" name="image7.png"/>
+                    <pic:cNvPr id="0" name="image17.png"/>
                     <pic:cNvPicPr preferRelativeResize="0"/>
                   </pic:nvPicPr>
                   <pic:blipFill>
-                    <a:blip r:embed="rId16"/>
+                    <a:blip r:embed="rId17"/>
                     <a:srcRect b="0" l="0" r="0" t="0"/>
                     <a:stretch>
                       <a:fillRect/>
@@ -3004,16 +3035,16 @@
           <wp:inline distB="114300" distT="114300" distL="114300" distR="114300">
             <wp:extent cx="3836625" cy="1447800"/>
             <wp:effectExtent b="0" l="0" r="0" t="0"/>
-            <wp:docPr id="7" name="image9.png"/>
+            <wp:docPr id="8" name="image5.png"/>
             <a:graphic>
               <a:graphicData uri="http://schemas.openxmlformats.org/drawingml/2006/picture">
                 <pic:pic>
                   <pic:nvPicPr>
-                    <pic:cNvPr id="0" name="image9.png"/>
+                    <pic:cNvPr id="0" name="image5.png"/>
                     <pic:cNvPicPr preferRelativeResize="0"/>
                   </pic:nvPicPr>
                   <pic:blipFill>
-                    <a:blip r:embed="rId17"/>
+                    <a:blip r:embed="rId18"/>
                     <a:srcRect b="0" l="1517" r="0" t="0"/>
                     <a:stretch>
                       <a:fillRect/>
@@ -3076,16 +3107,16 @@
           <wp:inline distB="114300" distT="114300" distL="114300" distR="114300">
             <wp:extent cx="6610350" cy="2590800"/>
             <wp:effectExtent b="0" l="0" r="0" t="0"/>
-            <wp:docPr id="5" name="image15.png"/>
+            <wp:docPr id="6" name="image12.png"/>
             <a:graphic>
               <a:graphicData uri="http://schemas.openxmlformats.org/drawingml/2006/picture">
                 <pic:pic>
                   <pic:nvPicPr>
-                    <pic:cNvPr id="0" name="image15.png"/>
+                    <pic:cNvPr id="0" name="image12.png"/>
                     <pic:cNvPicPr preferRelativeResize="0"/>
                   </pic:nvPicPr>
                   <pic:blipFill>
-                    <a:blip r:embed="rId18"/>
+                    <a:blip r:embed="rId19"/>
                     <a:srcRect b="0" l="0" r="0" t="0"/>
                     <a:stretch>
                       <a:fillRect/>
@@ -3116,16 +3147,16 @@
           <wp:inline distB="114300" distT="114300" distL="114300" distR="114300">
             <wp:extent cx="2924175" cy="1419225"/>
             <wp:effectExtent b="0" l="0" r="0" t="0"/>
-            <wp:docPr id="9" name="image1.png"/>
+            <wp:docPr id="10" name="image3.png"/>
             <a:graphic>
               <a:graphicData uri="http://schemas.openxmlformats.org/drawingml/2006/picture">
                 <pic:pic>
                   <pic:nvPicPr>
-                    <pic:cNvPr id="0" name="image1.png"/>
+                    <pic:cNvPr id="0" name="image3.png"/>
                     <pic:cNvPicPr preferRelativeResize="0"/>
                   </pic:nvPicPr>
                   <pic:blipFill>
-                    <a:blip r:embed="rId19"/>
+                    <a:blip r:embed="rId20"/>
                     <a:srcRect b="0" l="0" r="0" t="0"/>
                     <a:stretch>
                       <a:fillRect/>
@@ -3188,16 +3219,16 @@
           <wp:inline distB="114300" distT="114300" distL="114300" distR="114300">
             <wp:extent cx="6572250" cy="3390900"/>
             <wp:effectExtent b="0" l="0" r="0" t="0"/>
-            <wp:docPr id="18" name="image17.png"/>
+            <wp:docPr id="18" name="image13.png"/>
             <a:graphic>
               <a:graphicData uri="http://schemas.openxmlformats.org/drawingml/2006/picture">
                 <pic:pic>
                   <pic:nvPicPr>
-                    <pic:cNvPr id="0" name="image17.png"/>
+                    <pic:cNvPr id="0" name="image13.png"/>
                     <pic:cNvPicPr preferRelativeResize="0"/>
                   </pic:nvPicPr>
                   <pic:blipFill>
-                    <a:blip r:embed="rId20"/>
+                    <a:blip r:embed="rId21"/>
                     <a:srcRect b="0" l="0" r="0" t="0"/>
                     <a:stretch>
                       <a:fillRect/>
@@ -3228,16 +3259,16 @@
           <wp:inline distB="114300" distT="114300" distL="114300" distR="114300">
             <wp:extent cx="6610350" cy="1676400"/>
             <wp:effectExtent b="0" l="0" r="0" t="0"/>
-            <wp:docPr id="15" name="image4.png"/>
+            <wp:docPr id="15" name="image1.png"/>
             <a:graphic>
               <a:graphicData uri="http://schemas.openxmlformats.org/drawingml/2006/picture">
                 <pic:pic>
                   <pic:nvPicPr>
-                    <pic:cNvPr id="0" name="image4.png"/>
+                    <pic:cNvPr id="0" name="image1.png"/>
                     <pic:cNvPicPr preferRelativeResize="0"/>
                   </pic:nvPicPr>
                   <pic:blipFill>
-                    <a:blip r:embed="rId21"/>
+                    <a:blip r:embed="rId22"/>
                     <a:srcRect b="0" l="0" r="0" t="0"/>
                     <a:stretch>
                       <a:fillRect/>
@@ -3293,7 +3324,7 @@
                     <pic:cNvPicPr preferRelativeResize="0"/>
                   </pic:nvPicPr>
                   <pic:blipFill>
-                    <a:blip r:embed="rId22"/>
+                    <a:blip r:embed="rId23"/>
                     <a:srcRect b="0" l="0" r="0" t="0"/>
                     <a:stretch>
                       <a:fillRect/>
@@ -3324,16 +3355,16 @@
           <wp:inline distB="114300" distT="114300" distL="114300" distR="114300">
             <wp:extent cx="6629400" cy="2628900"/>
             <wp:effectExtent b="0" l="0" r="0" t="0"/>
-            <wp:docPr id="4" name="image18.png"/>
+            <wp:docPr id="5" name="image10.png"/>
             <a:graphic>
               <a:graphicData uri="http://schemas.openxmlformats.org/drawingml/2006/picture">
                 <pic:pic>
                   <pic:nvPicPr>
-                    <pic:cNvPr id="0" name="image18.png"/>
+                    <pic:cNvPr id="0" name="image10.png"/>
                     <pic:cNvPicPr preferRelativeResize="0"/>
                   </pic:nvPicPr>
                   <pic:blipFill>
-                    <a:blip r:embed="rId23"/>
+                    <a:blip r:embed="rId24"/>
                     <a:srcRect b="0" l="0" r="0" t="0"/>
                     <a:stretch>
                       <a:fillRect/>
@@ -3364,16 +3395,16 @@
           <wp:inline distB="114300" distT="114300" distL="114300" distR="114300">
             <wp:extent cx="3952875" cy="1552575"/>
             <wp:effectExtent b="0" l="0" r="0" t="0"/>
-            <wp:docPr id="12" name="image10.png"/>
+            <wp:docPr id="13" name="image18.png"/>
             <a:graphic>
               <a:graphicData uri="http://schemas.openxmlformats.org/drawingml/2006/picture">
                 <pic:pic>
                   <pic:nvPicPr>
-                    <pic:cNvPr id="0" name="image10.png"/>
+                    <pic:cNvPr id="0" name="image18.png"/>
                     <pic:cNvPicPr preferRelativeResize="0"/>
                   </pic:nvPicPr>
                   <pic:blipFill>
-                    <a:blip r:embed="rId24"/>
+                    <a:blip r:embed="rId25"/>
                     <a:srcRect b="0" l="0" r="0" t="0"/>
                     <a:stretch>
                       <a:fillRect/>

</xml_diff>